<commit_message>
feat: Pipeline.run(): fileconverter, qa
</commit_message>
<xml_diff>
--- a/Epidemiology.docx
+++ b/Epidemiology.docx
@@ -8,29 +8,7 @@
         <w:t>Epidemiology</w:t>
       </w:r>
     </w:p>
-    <w:p>
-      <w:r>
-        <w:t>From Wikipedia, the free encyclopedia</w:t>
-      </w:r>
-    </w:p>
-    <w:p>
-      <w:r>
-        <w:t xml:space="preserve">Jump to </w:t>
-      </w:r>
-      <w:proofErr w:type="spellStart"/>
-      <w:r>
-        <w:t>navigationJump</w:t>
-      </w:r>
-      <w:proofErr w:type="spellEnd"/>
-      <w:r>
-        <w:t xml:space="preserve"> to search</w:t>
-      </w:r>
-    </w:p>
-    <w:p>
-      <w:r>
-        <w:t>For other uses, see Epidemiology (disambiguation).</w:t>
-      </w:r>
-    </w:p>
+    <w:p/>
     <w:p>
       <w:r>
         <w:t>Epidemiology is the study and analysis of the distribution (who, when, and where), patterns and determinants of health and disease conditions in defined populations.</w:t>
@@ -61,15 +39,7 @@
     <w:p/>
     <w:p>
       <w:r>
-        <w:t xml:space="preserve">Major areas of epidemiological study include disease causation, transmission, outbreak investigation, disease surveillance, environmental epidemiology, forensic epidemiology, occupational epidemiology, screening, biomonitoring, and comparisons of treatment effects such as in clinical trials. Epidemiologists </w:t>
-      </w:r>
-      <w:proofErr w:type="gramStart"/>
-      <w:r>
-        <w:t>rely</w:t>
-      </w:r>
-      <w:proofErr w:type="gramEnd"/>
-      <w:r>
-        <w:t xml:space="preserve"> on other scientific disciplines like biology to better understand disease processes, statistics to make efficient use of the data and draw appropriate conclusions, social sciences to better understand proximate and distal causes, and engineering for exposure assessment.</w:t>
+        <w:t>Major areas of epidemiological study include disease causation, transmission, outbreak investigation, disease surveillance, environmental epidemiology, forensic epidemiology, occupational epidemiology, screening, biomonitoring, and comparisons of treatment effects such as in clinical trials. Epidemiologists rely on other scientific disciplines like biology to better understand disease processes, statistics to make efficient use of the data and draw appropriate conclusions, social sciences to better understand proximate and distal causes, and engineering for exposure assessment.</w:t>
       </w:r>
     </w:p>
     <w:p/>
@@ -143,257 +113,12 @@
     <w:p/>
     <w:p>
       <w:r>
-        <w:t xml:space="preserve">The term epidemiology is now widely applied to cover the description and causation of not only epidemic, infectious disease, but of disease in general, including related conditions. Some examples of </w:t>
-      </w:r>
+        <w:t>The term epidemiology is now widely applied to cover the description and causation of not only epidemic, infectious disease, but of disease in general, including related conditions. Some examples of topics examined through epidemiology include as high blood pressure, mental illness and obesity. Therefore, this epidemiology is based upon how the pattern of the disease causes change in the function of human beings.</w:t>
+      </w:r>
+    </w:p>
+    <w:p>
       <w:r>
         <w:lastRenderedPageBreak/>
-        <w:t>topics examined through epidemiology include as high blood pressure, mental illness and obesity. Therefore, this epidemiology is based upon how the pattern of the disease causes change in the function of human beings.</w:t>
-      </w:r>
-    </w:p>
-    <w:p/>
-    <w:p/>
-    <w:p>
-      <w:r>
-        <w:t>Contents</w:t>
-      </w:r>
-    </w:p>
-    <w:p>
-      <w:r>
-        <w:t>1</w:t>
-      </w:r>
-      <w:r>
-        <w:tab/>
-        <w:t>History</w:t>
-      </w:r>
-    </w:p>
-    <w:p>
-      <w:r>
-        <w:t>1.1</w:t>
-      </w:r>
-      <w:r>
-        <w:tab/>
-        <w:t>Modern era</w:t>
-      </w:r>
-    </w:p>
-    <w:p>
-      <w:r>
-        <w:t>1.2</w:t>
-      </w:r>
-      <w:r>
-        <w:tab/>
-        <w:t>21st century</w:t>
-      </w:r>
-    </w:p>
-    <w:p>
-      <w:r>
-        <w:t>2</w:t>
-      </w:r>
-      <w:r>
-        <w:tab/>
-        <w:t>Types of studies</w:t>
-      </w:r>
-    </w:p>
-    <w:p>
-      <w:r>
-        <w:t>2.1</w:t>
-      </w:r>
-      <w:r>
-        <w:tab/>
-        <w:t>Case series</w:t>
-      </w:r>
-    </w:p>
-    <w:p>
-      <w:r>
-        <w:t>2.2</w:t>
-      </w:r>
-      <w:r>
-        <w:tab/>
-        <w:t>Case-control studies</w:t>
-      </w:r>
-    </w:p>
-    <w:p>
-      <w:r>
-        <w:t>2.3</w:t>
-      </w:r>
-      <w:r>
-        <w:tab/>
-        <w:t>Cohort studies</w:t>
-      </w:r>
-    </w:p>
-    <w:p>
-      <w:r>
-        <w:t>3</w:t>
-      </w:r>
-      <w:r>
-        <w:tab/>
-        <w:t>Causal inference</w:t>
-      </w:r>
-    </w:p>
-    <w:p>
-      <w:r>
-        <w:t>3.1</w:t>
-      </w:r>
-      <w:r>
-        <w:tab/>
-        <w:t>Bradford Hill criteria</w:t>
-      </w:r>
-    </w:p>
-    <w:p>
-      <w:r>
-        <w:t>3.2</w:t>
-      </w:r>
-      <w:r>
-        <w:tab/>
-        <w:t>Legal interpretation</w:t>
-      </w:r>
-    </w:p>
-    <w:p>
-      <w:r>
-        <w:t>4</w:t>
-      </w:r>
-      <w:r>
-        <w:tab/>
-        <w:t>Population-based health management</w:t>
-      </w:r>
-    </w:p>
-    <w:p>
-      <w:r>
-        <w:t>5</w:t>
-      </w:r>
-      <w:r>
-        <w:tab/>
-        <w:t>Applied field epidemiology</w:t>
-      </w:r>
-    </w:p>
-    <w:p>
-      <w:r>
-        <w:t>5.1</w:t>
-      </w:r>
-      <w:r>
-        <w:tab/>
-        <w:t>Humanitarian context</w:t>
-      </w:r>
-    </w:p>
-    <w:p>
-      <w:r>
-        <w:t>6</w:t>
-      </w:r>
-      <w:r>
-        <w:tab/>
-        <w:t>Validity: precision and bias</w:t>
-      </w:r>
-    </w:p>
-    <w:p>
-      <w:r>
-        <w:t>6.1</w:t>
-      </w:r>
-      <w:r>
-        <w:tab/>
-        <w:t>Random error</w:t>
-      </w:r>
-    </w:p>
-    <w:p>
-      <w:r>
-        <w:t>6.2</w:t>
-      </w:r>
-      <w:r>
-        <w:tab/>
-        <w:t>Systematic error</w:t>
-      </w:r>
-    </w:p>
-    <w:p>
-      <w:r>
-        <w:t>6.2.1</w:t>
-      </w:r>
-      <w:r>
-        <w:tab/>
-        <w:t>Selection bias</w:t>
-      </w:r>
-    </w:p>
-    <w:p>
-      <w:r>
-        <w:t>6.2.2</w:t>
-      </w:r>
-      <w:r>
-        <w:tab/>
-        <w:t>Information bias</w:t>
-      </w:r>
-    </w:p>
-    <w:p>
-      <w:r>
-        <w:t>6.2.3</w:t>
-      </w:r>
-      <w:r>
-        <w:tab/>
-        <w:t>Confounding</w:t>
-      </w:r>
-    </w:p>
-    <w:p>
-      <w:r>
-        <w:t>7</w:t>
-      </w:r>
-      <w:r>
-        <w:tab/>
-        <w:t>The profession</w:t>
-      </w:r>
-    </w:p>
-    <w:p>
-      <w:r>
-        <w:t>7.1</w:t>
-      </w:r>
-      <w:r>
-        <w:tab/>
-        <w:t>COVID-19</w:t>
-      </w:r>
-    </w:p>
-    <w:p>
-      <w:r>
-        <w:t>8</w:t>
-      </w:r>
-      <w:r>
-        <w:tab/>
-        <w:t>See also</w:t>
-      </w:r>
-    </w:p>
-    <w:p>
-      <w:r>
-        <w:t>9</w:t>
-      </w:r>
-      <w:r>
-        <w:tab/>
-        <w:t>References</w:t>
-      </w:r>
-    </w:p>
-    <w:p>
-      <w:r>
-        <w:lastRenderedPageBreak/>
-        <w:t>9.1</w:t>
-      </w:r>
-      <w:r>
-        <w:tab/>
-        <w:t>Citations</w:t>
-      </w:r>
-    </w:p>
-    <w:p>
-      <w:r>
-        <w:t>9.2</w:t>
-      </w:r>
-      <w:r>
-        <w:tab/>
-        <w:t>Sources</w:t>
-      </w:r>
-    </w:p>
-    <w:p>
-      <w:r>
-        <w:t>10</w:t>
-      </w:r>
-      <w:r>
-        <w:tab/>
-        <w:t>External links</w:t>
-      </w:r>
-    </w:p>
-    <w:p>
-      <w:r>
         <w:t>History</w:t>
       </w:r>
     </w:p>
@@ -575,24 +300,21 @@
       </w:r>
       <w:proofErr w:type="spellEnd"/>
       <w:r>
-        <w:t xml:space="preserve"> on Pestilence/Treatise of Epidemic Diseases) can be regarded as the main etiological work that brought </w:t>
-      </w:r>
+        <w:t xml:space="preserve"> on Pestilence/Treatise of Epidemic Diseases) can be regarded as the main etiological work that brought forward the concept.[11] His concepts were still being considered in </w:t>
+      </w:r>
+      <w:proofErr w:type="spellStart"/>
+      <w:r>
+        <w:t>analysing</w:t>
+      </w:r>
+      <w:proofErr w:type="spellEnd"/>
+      <w:r>
+        <w:t xml:space="preserve"> SARS outbreak by WHO in 2004 in the context of traditional Chinese medicine.[12]</w:t>
+      </w:r>
+    </w:p>
+    <w:p/>
+    <w:p>
       <w:r>
         <w:lastRenderedPageBreak/>
-        <w:t xml:space="preserve">forward the concept.[11] His concepts were still being considered in </w:t>
-      </w:r>
-      <w:proofErr w:type="spellStart"/>
-      <w:r>
-        <w:t>analysing</w:t>
-      </w:r>
-      <w:proofErr w:type="spellEnd"/>
-      <w:r>
-        <w:t xml:space="preserve"> SARS outbreak by WHO in 2004 in the context of traditional Chinese medicine.[12]</w:t>
-      </w:r>
-    </w:p>
-    <w:p/>
-    <w:p>
-      <w:r>
         <w:t>Another pioneer, Thomas Sydenham (1624–1689), was the first to distinguish the fevers of Londoners in the later 1600s. His theories on cures of fevers met with much resistance from traditional physicians at the time. He was not able to find the initial cause of the smallpox fever he researched and treated</w:t>
       </w:r>
       <w:proofErr w:type="gramStart"/>
@@ -627,7 +349,6 @@
       </w:r>
     </w:p>
     <w:p/>
-    <w:p/>
     <w:p>
       <w:r>
         <w:t>Original map by John Snow showing the clusters of cholera cases in the London epidemic of 1854.</w:t>
@@ -735,19 +456,19 @@
       </w:r>
       <w:proofErr w:type="gramEnd"/>
       <w:r>
-        <w:t xml:space="preserve">20][21][22][23] In a parallel development </w:t>
+        <w:t xml:space="preserve">20][21][22][23] In a parallel development during the 1920s, German-Swiss pathologist Max </w:t>
+      </w:r>
+      <w:proofErr w:type="spellStart"/>
+      <w:r>
+        <w:t>Askanazy</w:t>
+      </w:r>
+      <w:proofErr w:type="spellEnd"/>
+      <w:r>
+        <w:t xml:space="preserve"> and others founded the International Society for Geographical Pathology to systematically investigate the geographical pathology of cancer and other non-infectious diseases across populations in different regions. After World War II, Richard Doll and other non-pathologists joined the field and advanced methods to study cancer, a disease with patterns and mode of occurrences that could not be suitably studied with the methods developed for epidemics </w:t>
       </w:r>
       <w:r>
         <w:lastRenderedPageBreak/>
-        <w:t xml:space="preserve">during the 1920s, German-Swiss pathologist Max </w:t>
-      </w:r>
-      <w:proofErr w:type="spellStart"/>
-      <w:r>
-        <w:t>Askanazy</w:t>
-      </w:r>
-      <w:proofErr w:type="spellEnd"/>
-      <w:r>
-        <w:t xml:space="preserve"> and others founded the International Society for Geographical Pathology to systematically investigate the geographical pathology of cancer and other non-infectious diseases across populations in different regions. After World War II, Richard Doll and other non-pathologists joined the field and advanced methods to study cancer, a disease with patterns and mode of occurrences that could not be suitably studied with the methods developed for epidemics of infectious diseases. Geography pathology eventually combined with infectious disease epidemiology to make the field that is epidemiology today</w:t>
+        <w:t>of infectious diseases. Geography pathology eventually combined with infectious disease epidemiology to make the field that is epidemiology today</w:t>
       </w:r>
       <w:proofErr w:type="gramStart"/>
       <w:r>
@@ -816,11 +537,7 @@
       </w:r>
       <w:proofErr w:type="gramEnd"/>
       <w:r>
-        <w:t xml:space="preserve">28][29] defined as "epidemiology of molecular pathology and heterogeneity of disease". In MPE, investigators analyze the relationships between (A) </w:t>
-      </w:r>
-      <w:r>
-        <w:lastRenderedPageBreak/>
-        <w:t>environmental, dietary, lifestyle and genetic factors; (B) alterations in cellular or extracellular molecules; and (C) evolution and progression of disease. A better understanding of heterogeneity of disease pathogenesis will further contribute to elucidate etiologies of disease. The MPE approach can be applied to not only neoplastic diseases but also non-neoplastic diseases</w:t>
+        <w:t>28][29] defined as "epidemiology of molecular pathology and heterogeneity of disease". In MPE, investigators analyze the relationships between (A) environmental, dietary, lifestyle and genetic factors; (B) alterations in cellular or extracellular molecules; and (C) evolution and progression of disease. A better understanding of heterogeneity of disease pathogenesis will further contribute to elucidate etiologies of disease. The MPE approach can be applied to not only neoplastic diseases but also non-neoplastic diseases</w:t>
       </w:r>
       <w:proofErr w:type="gramStart"/>
       <w:r>
@@ -882,7 +599,6 @@
     <w:p/>
     <w:p>
       <w:r>
-        <w:lastRenderedPageBreak/>
         <w:t>Case series</w:t>
       </w:r>
     </w:p>
@@ -968,11 +684,7 @@
     </w:p>
     <w:p>
       <w:r>
-        <w:t xml:space="preserve">If the OR is significantly greater than 1, then the conclusion is "those with the disease are more likely to have been exposed," whereas if it is close to 1 then the exposure and disease are not likely associated. If the OR is far less than one, then this suggests that the exposure is a protective factor in the causation of the disease. Case-control studies are usually faster and more cost-effective than cohort studies but are </w:t>
-      </w:r>
-      <w:r>
-        <w:lastRenderedPageBreak/>
-        <w:t>sensitive to bias (such as recall bias and selection bias). The main challenge is to identify the appropriate control group; the distribution of exposure among the control group should be representative of the distribution in the population that gave rise to the cases. This can be achieved by drawing a random sample from the original population at risk. This has as a consequence that the control group can contain people with the disease under study when the disease has a high attack rate in a population.</w:t>
+        <w:t>If the OR is significantly greater than 1, then the conclusion is "those with the disease are more likely to have been exposed," whereas if it is close to 1 then the exposure and disease are not likely associated. If the OR is far less than one, then this suggests that the exposure is a protective factor in the causation of the disease. Case-control studies are usually faster and more cost-effective than cohort studies but are sensitive to bias (such as recall bias and selection bias). The main challenge is to identify the appropriate control group; the distribution of exposure among the control group should be representative of the distribution in the population that gave rise to the cases. This can be achieved by drawing a random sample from the original population at risk. This has as a consequence that the control group can contain people with the disease under study when the disease has a high attack rate in a population.</w:t>
       </w:r>
     </w:p>
     <w:p/>
@@ -984,220 +696,12 @@
     <w:p/>
     <w:p>
       <w:r>
-        <w:t>{\</w:t>
-      </w:r>
-      <w:proofErr w:type="spellStart"/>
-      <w:r>
-        <w:t>displaystyle</w:t>
-      </w:r>
-      <w:proofErr w:type="spellEnd"/>
-      <w:r>
-        <w:t xml:space="preserve"> {\text{total cases}}=A+C=1.96^{2}(1+N)\left({\</w:t>
-      </w:r>
-      <w:proofErr w:type="spellStart"/>
-      <w:r>
-        <w:t>frac</w:t>
-      </w:r>
-      <w:proofErr w:type="spellEnd"/>
-      <w:r>
-        <w:t xml:space="preserve"> {1}{\ln(OR)}}\right)^{2}\left({\</w:t>
-      </w:r>
-      <w:proofErr w:type="spellStart"/>
-      <w:r>
-        <w:t>frac</w:t>
-      </w:r>
-      <w:proofErr w:type="spellEnd"/>
-      <w:r>
-        <w:t xml:space="preserve"> {OR+2{\</w:t>
-      </w:r>
-      <w:proofErr w:type="spellStart"/>
-      <w:r>
-        <w:t>sqrt</w:t>
-      </w:r>
-      <w:proofErr w:type="spellEnd"/>
-      <w:r>
-        <w:t xml:space="preserve"> {OR}}+1}{\</w:t>
-      </w:r>
-      <w:proofErr w:type="spellStart"/>
-      <w:r>
-        <w:t>sqrt</w:t>
-      </w:r>
-      <w:proofErr w:type="spellEnd"/>
-      <w:r>
-        <w:t xml:space="preserve"> {OR}}}\right)\</w:t>
-      </w:r>
-      <w:proofErr w:type="spellStart"/>
-      <w:r>
-        <w:t>approx</w:t>
-      </w:r>
-      <w:proofErr w:type="spellEnd"/>
-      <w:r>
-        <w:t xml:space="preserve"> 15.5(1+N)\left({\</w:t>
-      </w:r>
-      <w:proofErr w:type="spellStart"/>
-      <w:r>
-        <w:t>frac</w:t>
-      </w:r>
-      <w:proofErr w:type="spellEnd"/>
-      <w:r>
-        <w:t xml:space="preserve"> {1}{\ln(OR)}}\right)^{2}}{\</w:t>
-      </w:r>
-      <w:proofErr w:type="spellStart"/>
-      <w:r>
-        <w:t>displaystyle</w:t>
-      </w:r>
-      <w:proofErr w:type="spellEnd"/>
-      <w:r>
-        <w:t xml:space="preserve"> {\text{total cases}}=A+C=1.96^{2}(1+N)\left({\</w:t>
-      </w:r>
-      <w:proofErr w:type="spellStart"/>
-      <w:r>
-        <w:t>frac</w:t>
-      </w:r>
-      <w:proofErr w:type="spellEnd"/>
-      <w:r>
-        <w:t xml:space="preserve"> {1}{\ln(OR)}}\right)^{2}\left({\</w:t>
-      </w:r>
-      <w:proofErr w:type="spellStart"/>
-      <w:r>
-        <w:t>frac</w:t>
-      </w:r>
-      <w:proofErr w:type="spellEnd"/>
-      <w:r>
-        <w:t xml:space="preserve"> {OR+2{\</w:t>
-      </w:r>
-      <w:proofErr w:type="spellStart"/>
-      <w:r>
-        <w:t>sqrt</w:t>
-      </w:r>
-      <w:proofErr w:type="spellEnd"/>
-      <w:r>
-        <w:t xml:space="preserve"> {OR}}+1}{\</w:t>
-      </w:r>
-      <w:proofErr w:type="spellStart"/>
-      <w:r>
-        <w:t>sqrt</w:t>
-      </w:r>
-      <w:proofErr w:type="spellEnd"/>
-      <w:r>
-        <w:t xml:space="preserve"> {OR}}}\right)\</w:t>
-      </w:r>
-      <w:proofErr w:type="spellStart"/>
-      <w:r>
-        <w:t>approx</w:t>
-      </w:r>
-      <w:proofErr w:type="spellEnd"/>
-      <w:r>
-        <w:t xml:space="preserve"> 15.5(1+N)\left({\</w:t>
-      </w:r>
-      <w:proofErr w:type="spellStart"/>
-      <w:r>
-        <w:t>frac</w:t>
-      </w:r>
-      <w:proofErr w:type="spellEnd"/>
-      <w:r>
-        <w:t xml:space="preserve"> {1}{\ln(OR)}}\right)^{2}}</w:t>
-      </w:r>
-    </w:p>
-    <w:p>
-      <w:proofErr w:type="gramStart"/>
-      <w:r>
-        <w:t>where</w:t>
-      </w:r>
-      <w:proofErr w:type="gramEnd"/>
-      <w:r>
-        <w:t xml:space="preserve"> N is the ratio of cases to controls. As the odds ratio approaches 1, the number of cases required for statistical significance grows towards infinity; rendering case-control studies all but useless for low odds ratios. For instance, for an odds ratio of 1.5 and cases = controls, the table shown above would look like this:</w:t>
-      </w:r>
-    </w:p>
-    <w:p/>
-    <w:p>
-      <w:r>
-        <w:t>Cases</w:t>
-      </w:r>
-      <w:r>
-        <w:tab/>
-        <w:t>Controls</w:t>
-      </w:r>
-    </w:p>
-    <w:p>
-      <w:r>
-        <w:t>Exposed</w:t>
-      </w:r>
-      <w:r>
-        <w:tab/>
-        <w:t>103</w:t>
-      </w:r>
-      <w:r>
-        <w:tab/>
-        <w:t>84</w:t>
-      </w:r>
-    </w:p>
-    <w:p>
-      <w:r>
-        <w:t>Unexposed</w:t>
-      </w:r>
-      <w:r>
-        <w:tab/>
-        <w:t>84</w:t>
-      </w:r>
-      <w:r>
-        <w:tab/>
-        <w:t>103</w:t>
-      </w:r>
-    </w:p>
-    <w:p>
-      <w:r>
-        <w:t>For an odds ratio of 1.1:</w:t>
-      </w:r>
-    </w:p>
-    <w:p/>
-    <w:p>
-      <w:r>
-        <w:t>Cases</w:t>
-      </w:r>
-      <w:r>
-        <w:tab/>
-        <w:t>Controls</w:t>
-      </w:r>
-    </w:p>
-    <w:p>
-      <w:r>
-        <w:t>Exposed</w:t>
-      </w:r>
-      <w:r>
-        <w:tab/>
-        <w:t>1732</w:t>
-      </w:r>
-      <w:r>
-        <w:tab/>
-        <w:t>1652</w:t>
-      </w:r>
-    </w:p>
-    <w:p>
-      <w:r>
-        <w:t>Unexposed</w:t>
-      </w:r>
-      <w:r>
-        <w:tab/>
-        <w:t>1652</w:t>
-      </w:r>
-      <w:r>
-        <w:tab/>
-        <w:t>1732</w:t>
-      </w:r>
-    </w:p>
-    <w:p>
-      <w:r>
         <w:t>Cohort studies</w:t>
       </w:r>
     </w:p>
     <w:p>
       <w:r>
-        <w:t xml:space="preserve">Cohort studies select subjects based on their exposure status. The study subjects should be at risk of the outcome under investigation at the beginning of the cohort study; this usually means that they should be disease free when the cohort study starts. The cohort is followed through time to assess their later outcome status. An example of a cohort study would be the investigation of a cohort of smokers and non-smokers over time to estimate the incidence of lung cancer. The same 2×2 table is constructed as with the case control study. However, the point estimate generated is the relative risk (RR), which is the </w:t>
-      </w:r>
-      <w:r>
-        <w:lastRenderedPageBreak/>
-        <w:t xml:space="preserve">probability of disease for a person in the exposed group, </w:t>
+        <w:t xml:space="preserve">Cohort studies select subjects based on their exposure status. The study subjects should be at risk of the outcome under investigation at the beginning of the cohort study; this usually means that they should be disease free when the cohort study starts. The cohort is followed through time to assess their later outcome status. An example of a cohort study would be the investigation of a cohort of smokers and non-smokers over time to estimate the incidence of lung cancer. The same 2×2 table is constructed as with the case control study. However, the point estimate generated is the relative risk (RR), which is the probability of disease for a person in the exposed group, </w:t>
       </w:r>
       <w:proofErr w:type="spellStart"/>
       <w:r>
@@ -1288,8 +792,12 @@
       </w:r>
     </w:p>
     <w:p/>
-    <w:p>
-      <w:r>
+    <w:p/>
+    <w:p/>
+    <w:p/>
+    <w:p>
+      <w:r>
+        <w:lastRenderedPageBreak/>
         <w:t>Causal inference</w:t>
       </w:r>
     </w:p>
@@ -1328,65 +836,101 @@
       </w:r>
       <w:proofErr w:type="gramEnd"/>
       <w:r>
-        <w:t xml:space="preserve">citation needed] Most outcomes, whether disease or death, are caused by a chain or web </w:t>
-      </w:r>
+        <w:t xml:space="preserve">citation needed] Most outcomes, whether disease or death, are caused by a chain or web consisting of many component causes.[44] Causes can be distinguished as necessary, sufficient or probabilistic conditions. If a necessary condition can be identified and controlled (e.g., antibodies to a disease agent, energy in an injury), the harmful outcome can be avoided (Robertson, 2015). One tool regularly used to conceptualize the </w:t>
+      </w:r>
+      <w:proofErr w:type="spellStart"/>
+      <w:r>
+        <w:t>multicausality</w:t>
+      </w:r>
+      <w:proofErr w:type="spellEnd"/>
+      <w:r>
+        <w:t xml:space="preserve"> associated with disease is the causal pie model</w:t>
+      </w:r>
+      <w:proofErr w:type="gramStart"/>
+      <w:r>
+        <w:t>.[</w:t>
+      </w:r>
+      <w:proofErr w:type="gramEnd"/>
+      <w:r>
+        <w:t>45]</w:t>
+      </w:r>
+    </w:p>
+    <w:p/>
+    <w:p>
+      <w:r>
+        <w:t>Bradford Hill criteria</w:t>
+      </w:r>
+    </w:p>
+    <w:p>
+      <w:r>
+        <w:t>Main article: Bradford Hill criteria</w:t>
+      </w:r>
+    </w:p>
+    <w:p>
+      <w:r>
+        <w:t>In 1965, Austin Bradford Hill proposed a series of considerations to help assess evidence of causation</w:t>
+      </w:r>
+      <w:proofErr w:type="gramStart"/>
+      <w:r>
+        <w:t>,[</w:t>
+      </w:r>
+      <w:proofErr w:type="gramEnd"/>
+      <w:r>
+        <w:t>46] which have come to be commonly known as the "Bradford Hill criteria". In contrast to the explicit intentions of their author, Hill's considerations are now sometimes taught as a checklist to be implemented for assessing causality</w:t>
+      </w:r>
+      <w:proofErr w:type="gramStart"/>
+      <w:r>
+        <w:t>.[</w:t>
+      </w:r>
+      <w:proofErr w:type="gramEnd"/>
+      <w:r>
+        <w:t>47] Hill himself said "None of my nine viewpoints can bring indisputable evidence for or against the cause-and-effect hypothesis and none can be required sine qua non."[46]</w:t>
+      </w:r>
+    </w:p>
+    <w:p/>
+    <w:p>
+      <w:r>
+        <w:t>Strength of Association: A small association does not mean that there is not a causal effect, though the larger the association, the more likely that it is causal</w:t>
+      </w:r>
+      <w:proofErr w:type="gramStart"/>
+      <w:r>
+        <w:t>.[</w:t>
+      </w:r>
+      <w:proofErr w:type="gramEnd"/>
+      <w:r>
+        <w:t>46]</w:t>
+      </w:r>
+    </w:p>
+    <w:p>
+      <w:r>
+        <w:t>Consistency of Data: Consistent findings observed by different persons in different places with different samples strengthens the likelihood of an effect</w:t>
+      </w:r>
+      <w:proofErr w:type="gramStart"/>
+      <w:r>
+        <w:t>.[</w:t>
+      </w:r>
+      <w:proofErr w:type="gramEnd"/>
+      <w:r>
+        <w:t>46]</w:t>
+      </w:r>
+    </w:p>
+    <w:p>
+      <w:r>
+        <w:t>Specificity: Causation is likely if a very specific population at a specific site and disease with no other likely explanation. The more specific an association between a factor and an effect is, the bigger the probability of a causal relationship</w:t>
+      </w:r>
+      <w:proofErr w:type="gramStart"/>
+      <w:r>
+        <w:t>.[</w:t>
+      </w:r>
+      <w:proofErr w:type="gramEnd"/>
+      <w:r>
+        <w:t>46]</w:t>
+      </w:r>
+    </w:p>
+    <w:p>
       <w:r>
         <w:lastRenderedPageBreak/>
-        <w:t xml:space="preserve">consisting of many component causes.[44] Causes can be distinguished as necessary, sufficient or probabilistic conditions. If a necessary condition can be identified and controlled (e.g., antibodies to a disease agent, energy in an injury), the harmful outcome can be avoided (Robertson, 2015). One tool regularly used to conceptualize the </w:t>
-      </w:r>
-      <w:proofErr w:type="spellStart"/>
-      <w:r>
-        <w:t>multicausality</w:t>
-      </w:r>
-      <w:proofErr w:type="spellEnd"/>
-      <w:r>
-        <w:t xml:space="preserve"> associated with disease is the causal pie model</w:t>
-      </w:r>
-      <w:proofErr w:type="gramStart"/>
-      <w:r>
-        <w:t>.[</w:t>
-      </w:r>
-      <w:proofErr w:type="gramEnd"/>
-      <w:r>
-        <w:t>45]</w:t>
-      </w:r>
-    </w:p>
-    <w:p/>
-    <w:p>
-      <w:r>
-        <w:t>Bradford Hill criteria</w:t>
-      </w:r>
-    </w:p>
-    <w:p>
-      <w:r>
-        <w:t>Main article: Bradford Hill criteria</w:t>
-      </w:r>
-    </w:p>
-    <w:p>
-      <w:r>
-        <w:t>In 1965, Austin Bradford Hill proposed a series of considerations to help assess evidence of causation</w:t>
-      </w:r>
-      <w:proofErr w:type="gramStart"/>
-      <w:r>
-        <w:t>,[</w:t>
-      </w:r>
-      <w:proofErr w:type="gramEnd"/>
-      <w:r>
-        <w:t>46] which have come to be commonly known as the "Bradford Hill criteria". In contrast to the explicit intentions of their author, Hill's considerations are now sometimes taught as a checklist to be implemented for assessing causality</w:t>
-      </w:r>
-      <w:proofErr w:type="gramStart"/>
-      <w:r>
-        <w:t>.[</w:t>
-      </w:r>
-      <w:proofErr w:type="gramEnd"/>
-      <w:r>
-        <w:t>47] Hill himself said "None of my nine viewpoints can bring indisputable evidence for or against the cause-and-effect hypothesis and none can be required sine qua non."[46]</w:t>
-      </w:r>
-    </w:p>
-    <w:p/>
-    <w:p>
-      <w:r>
-        <w:t>Strength of Association: A small association does not mean that there is not a causal effect, though the larger the association, the more likely that it is causal</w:t>
+        <w:t>Temporality: The effect has to occur after the cause (and if there is an expected delay between the cause and expected effect, then the effect must occur after that delay)</w:t>
       </w:r>
       <w:proofErr w:type="gramStart"/>
       <w:r>
@@ -1399,7 +943,7 @@
     </w:p>
     <w:p>
       <w:r>
-        <w:t>Consistency of Data: Consistent findings observed by different persons in different places with different samples strengthens the likelihood of an effect</w:t>
+        <w:t>Biological gradient: Greater exposure should generally lead to greater incidence of the effect. However, in some cases, the mere presence of the factor can trigger the effect. In other cases, an inverse proportion is observed: greater exposure leads to lower incidence</w:t>
       </w:r>
       <w:proofErr w:type="gramStart"/>
       <w:r>
@@ -1412,7 +956,7 @@
     </w:p>
     <w:p>
       <w:r>
-        <w:t>Specificity: Causation is likely if a very specific population at a specific site and disease with no other likely explanation. The more specific an association between a factor and an effect is, the bigger the probability of a causal relationship</w:t>
+        <w:t>Plausibility: A plausible mechanism between cause and effect is helpful (but Hill noted that knowledge of the mechanism is limited by current knowledge)</w:t>
       </w:r>
       <w:proofErr w:type="gramStart"/>
       <w:r>
@@ -1425,7 +969,7 @@
     </w:p>
     <w:p>
       <w:r>
-        <w:t>Temporality: The effect has to occur after the cause (and if there is an expected delay between the cause and expected effect, then the effect must occur after that delay)</w:t>
+        <w:t>Coherence: Coherence between epidemiological and laboratory findings increases the likelihood of an effect. However, Hill noted that "... lack of such [laboratory] evidence cannot nullify the epidemiological effect on associations"</w:t>
       </w:r>
       <w:proofErr w:type="gramStart"/>
       <w:r>
@@ -1438,7 +982,7 @@
     </w:p>
     <w:p>
       <w:r>
-        <w:t>Biological gradient: Greater exposure should generally lead to greater incidence of the effect. However, in some cases, the mere presence of the factor can trigger the effect. In other cases, an inverse proportion is observed: greater exposure leads to lower incidence</w:t>
+        <w:t>Experiment: "Occasionally it is possible to appeal to experimental evidence"</w:t>
       </w:r>
       <w:proofErr w:type="gramStart"/>
       <w:r>
@@ -1451,7 +995,7 @@
     </w:p>
     <w:p>
       <w:r>
-        <w:t>Plausibility: A plausible mechanism between cause and effect is helpful (but Hill noted that knowledge of the mechanism is limited by current knowledge)</w:t>
+        <w:t>Analogy: The effect of similar factors may be considered</w:t>
       </w:r>
       <w:proofErr w:type="gramStart"/>
       <w:r>
@@ -1464,317 +1008,273 @@
     </w:p>
     <w:p>
       <w:r>
-        <w:t>Coherence: Coherence between epidemiological and laboratory findings increases the likelihood of an effect. However, Hill noted that "... lack of such [laboratory] evidence cannot nullify the epidemiological effect on associations"</w:t>
-      </w:r>
-      <w:proofErr w:type="gramStart"/>
-      <w:r>
-        <w:t>.[</w:t>
-      </w:r>
-      <w:proofErr w:type="gramEnd"/>
-      <w:r>
-        <w:t>46]</w:t>
-      </w:r>
-    </w:p>
-    <w:p>
-      <w:r>
-        <w:t>Experiment: "Occasionally it is possible to appeal to experimental evidence"</w:t>
-      </w:r>
-      <w:proofErr w:type="gramStart"/>
-      <w:r>
-        <w:t>.[</w:t>
-      </w:r>
-      <w:proofErr w:type="gramEnd"/>
-      <w:r>
-        <w:t>46]</w:t>
-      </w:r>
-    </w:p>
-    <w:p>
-      <w:r>
-        <w:t>Analogy: The effect of similar factors may be considered</w:t>
-      </w:r>
-      <w:proofErr w:type="gramStart"/>
-      <w:r>
-        <w:t>.[</w:t>
-      </w:r>
-      <w:proofErr w:type="gramEnd"/>
-      <w:r>
-        <w:t>46]</w:t>
-      </w:r>
-    </w:p>
-    <w:p>
-      <w:r>
         <w:t>Legal interpretation</w:t>
       </w:r>
     </w:p>
     <w:p>
       <w:r>
+        <w:t>Epidemiological studies can only go to prove that an agent could have caused, but not that it did cause, an effect in any particular case:</w:t>
+      </w:r>
+    </w:p>
+    <w:p/>
+    <w:p>
+      <w:r>
+        <w:t>"Epidemiology is concerned with the incidence of disease in populations and does not address the question of the cause of an individual's disease. This question, sometimes referred to as specific causation, is beyond the domain of the science of epidemiology. Epidemiology has its limits at the point where an inference is made that the relationship between an agent and a disease is causal (general causation) and where the magnitude of excess risk attributed to the agent has been determined; that is, epidemiology addresses whether an agent can cause a disease, not whether an agent did cause a specific plaintiff's disease."[48]</w:t>
+      </w:r>
+    </w:p>
+    <w:p/>
+    <w:p>
+      <w:r>
+        <w:t>In United States law, epidemiology alone cannot prove that a causal association does not exist in general. Conversely, it can be (and is in some circumstances) taken by US courts, in an individual case, to justify an inference that a causal association does exist, based upon a balance of probability.</w:t>
+      </w:r>
+    </w:p>
+    <w:p/>
+    <w:p>
+      <w:r>
+        <w:t xml:space="preserve">The </w:t>
+      </w:r>
+      <w:proofErr w:type="spellStart"/>
+      <w:r>
+        <w:t>subdiscipline</w:t>
+      </w:r>
+      <w:proofErr w:type="spellEnd"/>
+      <w:r>
+        <w:t xml:space="preserve"> of forensic epidemiology is directed at the investigation of specific causation of disease or injury in individuals or groups of individuals in instances in which causation is disputed or is unclear, for presentation in legal settings.</w:t>
+      </w:r>
+    </w:p>
+    <w:p/>
+    <w:p>
+      <w:r>
+        <w:t>Population-based health management</w:t>
+      </w:r>
+    </w:p>
+    <w:p>
+      <w:r>
+        <w:t>Epidemiological practice and the results of epidemiological analysis make a significant contribution to emerging population-based health management frameworks.</w:t>
+      </w:r>
+    </w:p>
+    <w:p/>
+    <w:p>
+      <w:r>
+        <w:t>Population-based health management encompasses the ability to:</w:t>
+      </w:r>
+    </w:p>
+    <w:p/>
+    <w:p>
+      <w:r>
+        <w:t>Assess the health states and health needs of a target population;</w:t>
+      </w:r>
+    </w:p>
+    <w:p>
+      <w:r>
+        <w:t>Implement and evaluate interventions that are designed to improve the health of that population; and</w:t>
+      </w:r>
+    </w:p>
+    <w:p>
+      <w:r>
+        <w:t>Efficiently and effectively provide care for members of that population in a way that is consistent with the community's cultural, policy and health resource values.</w:t>
+      </w:r>
+    </w:p>
+    <w:p>
+      <w:r>
+        <w:t xml:space="preserve">Modern population-based health management is complex, requiring a multiple set of skills (medical, political, technological, mathematical, etc.) of which epidemiological practice and analysis is a core </w:t>
+      </w:r>
+      <w:proofErr w:type="gramStart"/>
+      <w:r>
+        <w:t>component, that</w:t>
+      </w:r>
+      <w:proofErr w:type="gramEnd"/>
+      <w:r>
+        <w:t xml:space="preserve"> is unified with management science to provide efficient and effective health care and health guidance to a population. This task requires the forward-looking ability of modern risk management approaches that transform health risk factors, incidence, prevalence and mortality statistics (derived from epidemiological analysis) into management metrics that not only guide how a health system responds to current population health issues but also how a health system can be managed to better respond to future potential population health issues</w:t>
+      </w:r>
+      <w:proofErr w:type="gramStart"/>
+      <w:r>
+        <w:t>.[</w:t>
+      </w:r>
+      <w:proofErr w:type="gramEnd"/>
+      <w:r>
+        <w:t>49]</w:t>
+      </w:r>
+    </w:p>
+    <w:p/>
+    <w:p>
+      <w:r>
+        <w:t>Examples of organizations that use population-based health management that leverage the work and results of epidemiological practice include Canadian Strategy for Cancer Control, Health Canada Tobacco Control Programs, Rick Hansen Foundation, Canadian Tobacco Control Research Initiative.[50][51][52]</w:t>
+      </w:r>
+    </w:p>
+    <w:p/>
+    <w:p>
+      <w:r>
+        <w:t>Each of these organizations uses a population-based health management framework called Life at Risk that combines epidemiological quantitative analysis with demographics, health agency operational research and economics to perform:</w:t>
+      </w:r>
+    </w:p>
+    <w:p/>
+    <w:p>
+      <w:r>
+        <w:t>Population Life Impacts Simulations: Measurement of the future potential impact of disease upon the population with respect to new disease cases, prevalence, premature death as well as potential years of life lost from disability and death;</w:t>
+      </w:r>
+    </w:p>
+    <w:p>
+      <w:proofErr w:type="spellStart"/>
+      <w:r>
+        <w:t>Labour</w:t>
+      </w:r>
+      <w:proofErr w:type="spellEnd"/>
+      <w:r>
+        <w:t xml:space="preserve"> Force Life Impacts Simulations: Measurement of the future potential impact of disease upon the </w:t>
+      </w:r>
+      <w:proofErr w:type="spellStart"/>
+      <w:r>
+        <w:t>labour</w:t>
+      </w:r>
+      <w:proofErr w:type="spellEnd"/>
+      <w:r>
+        <w:t xml:space="preserve"> force with respect to new disease cases, prevalence, premature death and potential years of life lost from disability and death;</w:t>
+      </w:r>
+    </w:p>
+    <w:p>
+      <w:r>
+        <w:t>Economic Impacts of Disease Simulations: Measurement of the future potential impact of disease upon private sector disposable income impacts (wages, corporate profits, private health care costs) and public sector disposable income impacts (personal income tax, corporate income tax, consumption taxes, publicly funded health care costs).</w:t>
+      </w:r>
+    </w:p>
+    <w:p>
+      <w:r>
+        <w:t>Applied field epidemiology</w:t>
+      </w:r>
+    </w:p>
+    <w:p>
+      <w:r>
         <w:lastRenderedPageBreak/>
-        <w:t>Epidemiological studies can only go to prove that an agent could have caused, but not that it did cause, an effect in any particular case:</w:t>
-      </w:r>
-    </w:p>
-    <w:p/>
-    <w:p>
-      <w:r>
-        <w:t>"Epidemiology is concerned with the incidence of disease in populations and does not address the question of the cause of an individual's disease. This question, sometimes referred to as specific causation, is beyond the domain of the science of epidemiology. Epidemiology has its limits at the point where an inference is made that the relationship between an agent and a disease is causal (general causation) and where the magnitude of excess risk attributed to the agent has been determined; that is, epidemiology addresses whether an agent can cause a disease, not whether an agent did cause a specific plaintiff's disease."[48]</w:t>
-      </w:r>
-    </w:p>
-    <w:p/>
-    <w:p>
-      <w:r>
-        <w:t>In United States law, epidemiology alone cannot prove that a causal association does not exist in general. Conversely, it can be (and is in some circumstances) taken by US courts, in an individual case, to justify an inference that a causal association does exist, based upon a balance of probability.</w:t>
-      </w:r>
-    </w:p>
-    <w:p/>
-    <w:p>
-      <w:r>
-        <w:t xml:space="preserve">The </w:t>
-      </w:r>
-      <w:proofErr w:type="spellStart"/>
-      <w:r>
-        <w:t>subdiscipline</w:t>
-      </w:r>
-      <w:proofErr w:type="spellEnd"/>
-      <w:r>
-        <w:t xml:space="preserve"> of forensic epidemiology is directed at the investigation of specific causation of disease or injury in individuals or groups of individuals in instances in which causation is disputed or is unclear, for presentation in legal settings.</w:t>
-      </w:r>
-    </w:p>
-    <w:p/>
-    <w:p>
-      <w:r>
-        <w:t>Population-based health management</w:t>
-      </w:r>
-    </w:p>
-    <w:p>
-      <w:r>
-        <w:t>Epidemiological practice and the results of epidemiological analysis make a significant contribution to emerging population-based health management frameworks.</w:t>
-      </w:r>
-    </w:p>
-    <w:p/>
-    <w:p>
-      <w:r>
-        <w:t>Population-based health management encompasses the ability to:</w:t>
-      </w:r>
-    </w:p>
-    <w:p/>
-    <w:p>
-      <w:r>
-        <w:t>Assess the health states and health needs of a target population;</w:t>
-      </w:r>
-    </w:p>
-    <w:p>
-      <w:r>
-        <w:t>Implement and evaluate interventions that are designed to improve the health of that population; and</w:t>
-      </w:r>
-    </w:p>
-    <w:p>
-      <w:r>
-        <w:t>Efficiently and effectively provide care for members of that population in a way that is consistent with the community's cultural, policy and health resource values.</w:t>
-      </w:r>
-    </w:p>
-    <w:p>
-      <w:r>
-        <w:t xml:space="preserve">Modern population-based health management is complex, requiring a multiple set of skills (medical, political, technological, mathematical, etc.) of which epidemiological practice and analysis is a core </w:t>
-      </w:r>
-      <w:proofErr w:type="gramStart"/>
-      <w:r>
-        <w:t>component, that</w:t>
-      </w:r>
-      <w:proofErr w:type="gramEnd"/>
-      <w:r>
-        <w:t xml:space="preserve"> is unified with management science to provide efficient and effective health care and health guidance to a population. This task requires the forward-looking ability of modern risk management approaches that transform health risk factors, incidence, prevalence and mortality statistics (derived from epidemiological analysis) into management metrics that not only guide how a </w:t>
-      </w:r>
+        <w:t>Applied epidemiology is the practice of using epidemiological methods to protect or improve the health of a population. Applied field epidemiology can include investigating communicable and non-communicable disease outbreaks, mortality and morbidity rates, and nutritional status, among other indicators of health, with the purpose of communicating the results to those who can implement appropriate policies or disease control measures.</w:t>
+      </w:r>
+    </w:p>
+    <w:p/>
+    <w:p>
+      <w:r>
+        <w:t>Humanitarian context</w:t>
+      </w:r>
+    </w:p>
+    <w:p>
+      <w:r>
+        <w:t>As the surveillance and reporting of diseases and other health factors become increasingly difficult in humanitarian crisis situations, the methodologies used to report the data are compromised. One study found that less than half (42.4%) of nutrition surveys sampled from humanitarian contexts correctly calculated the prevalence of malnutrition and only one-third (35.3%) of the surveys met the criteria for quality. Among the mortality surveys, only 3.2% met the criteria for quality. As nutritional status and mortality rates help indicate the severity of a crisis, the tracking and reporting of these health factors is crucial.</w:t>
+      </w:r>
+    </w:p>
+    <w:p/>
+    <w:p>
+      <w:r>
+        <w:t>Vital registries are usually the most effective ways to collect data, but in humanitarian contexts these registries can be non-existent, unreliable, or inaccessible. As such, mortality is often inaccurately measured using either prospective demographic surveillance or retrospective mortality surveys. Prospective demographic surveillance requires much manpower and is difficult to implement in a spread-out population. Retrospective mortality surveys are prone to selection and reporting biases. Other methods are being developed, but are not common practice yet</w:t>
+      </w:r>
+      <w:proofErr w:type="gramStart"/>
+      <w:r>
+        <w:t>.[</w:t>
+      </w:r>
+      <w:proofErr w:type="gramEnd"/>
+      <w:r>
+        <w:t>53][54][55][56]</w:t>
+      </w:r>
+    </w:p>
+    <w:p/>
+    <w:p>
+      <w:r>
+        <w:t>Validity: precision and bias</w:t>
+      </w:r>
+    </w:p>
+    <w:p>
+      <w:r>
+        <w:t>Different fields in epidemiology have different levels of validity. One way to assess the validity of findings is the ratio of false-positives (claimed effects that are not correct) to false-negatives (studies which fail to support a true effect). To take the field of genetic epidemiology, candidate-gene studies produced over 100 false-positive findings for each false-negative. By contrast genome-wide association appear close to the reverse, with only one false positive for every 100 or more false-negatives.[57] This ratio has improved over time in genetic epidemiology as the field has adopted stringent criteria. By contrast, other epidemiological fields have not required such rigorous reporting and are much less reliable as a result</w:t>
+      </w:r>
+      <w:proofErr w:type="gramStart"/>
+      <w:r>
+        <w:t>.[</w:t>
+      </w:r>
+      <w:proofErr w:type="gramEnd"/>
+      <w:r>
+        <w:t>57]</w:t>
+      </w:r>
+    </w:p>
+    <w:p/>
+    <w:p>
+      <w:r>
+        <w:t>Random error</w:t>
+      </w:r>
+    </w:p>
+    <w:p>
+      <w:r>
+        <w:t>Random error is the result of fluctuations around a true value because of sampling variability. Random error is just that: random. It can occur during data collection, coding, transfer, or analysis. Examples of random error include: poorly worded questions, a misunderstanding in interpreting an individual answer from a particular respondent, or a typographical error during coding. Random error affects measurement in a transient, inconsistent manner and it is impossible to correct for random error.</w:t>
+      </w:r>
+    </w:p>
+    <w:p/>
+    <w:p>
+      <w:r>
+        <w:t>There is random error in all sampling procedures. This is called sampling error.</w:t>
+      </w:r>
+    </w:p>
+    <w:p/>
+    <w:p>
+      <w:r>
+        <w:t>Precision in epidemiological variables is a measure of random error. Precision is also inversely related to random error, so that to reduce random error is to increase precision. Confidence intervals are computed to demonstrate the precision of relative risk estimates. The narrower the confidence interval, the more precise the relative risk estimate.</w:t>
+      </w:r>
+    </w:p>
+    <w:p/>
+    <w:p>
+      <w:r>
+        <w:t>There are two basic ways to reduce random error in an epidemiological study. The first is to increase the sample size of the study. In other words, add more subjects to your study. The second is to reduce the variability in measurement in the study. This might be accomplished by using a more precise measuring device or by increasing the number of measurements.</w:t>
+      </w:r>
+    </w:p>
+    <w:p/>
+    <w:p>
+      <w:r>
+        <w:t xml:space="preserve">Note, that if sample size or </w:t>
+      </w:r>
+      <w:proofErr w:type="gramStart"/>
+      <w:r>
+        <w:t>number of measurements are</w:t>
+      </w:r>
+      <w:proofErr w:type="gramEnd"/>
+      <w:r>
+        <w:t xml:space="preserve"> increased, or a more precise measuring tool is purchased, the costs of the study are usually increased. There is usually an uneasy balance between the need for adequate precision and the practical issue of study cost.</w:t>
+      </w:r>
+    </w:p>
+    <w:p/>
+    <w:p>
+      <w:r>
+        <w:t>Systematic error</w:t>
+      </w:r>
+    </w:p>
+    <w:p>
+      <w:r>
+        <w:t xml:space="preserve">A systematic error or bias occurs when there is a difference between the true value (in the population) and the observed value (in the study) from any cause other than sampling variability. An example of systematic error is if, unknown to you, the pulse oximeter you are using is set incorrectly and adds two points to the true value each time a measurement is taken. The measuring device could be precise but not accurate. Because the error happens in every instance, it is systematic. Conclusions you draw based on that data will still be incorrect. But the error can be reproduced in the future (e.g., by using the same </w:t>
+      </w:r>
+      <w:proofErr w:type="spellStart"/>
+      <w:r>
+        <w:t>mis</w:t>
+      </w:r>
+      <w:proofErr w:type="spellEnd"/>
+      <w:r>
+        <w:t>-set instrument).</w:t>
+      </w:r>
+    </w:p>
+    <w:p/>
+    <w:p>
+      <w:r>
+        <w:t>A mistake in coding that affects all responses for that particular question is another example of a systematic error.</w:t>
+      </w:r>
+    </w:p>
+    <w:p/>
+    <w:p>
+      <w:r>
+        <w:t>The validity of a study is dependent on the degree of systematic error. Validity is usually separated into two components:</w:t>
+      </w:r>
+    </w:p>
+    <w:p/>
+    <w:p>
+      <w:r>
+        <w:t>Internal validity is dependent on the amount of error in measurements, including exposure, disease, and the associations between these variables. Good internal validity implies a lack of error in measurement and suggests that inferences may be drawn at least as they pertain to the subjects under study.</w:t>
+      </w:r>
+    </w:p>
+    <w:p>
       <w:r>
         <w:lastRenderedPageBreak/>
-        <w:t>health system responds to current population health issues but also how a health system can be managed to better respond to future potential population health issues</w:t>
-      </w:r>
-      <w:proofErr w:type="gramStart"/>
-      <w:r>
-        <w:t>.[</w:t>
-      </w:r>
-      <w:proofErr w:type="gramEnd"/>
-      <w:r>
-        <w:t>49]</w:t>
-      </w:r>
-    </w:p>
-    <w:p/>
-    <w:p>
-      <w:r>
-        <w:t>Examples of organizations that use population-based health management that leverage the work and results of epidemiological practice include Canadian Strategy for Cancer Control, Health Canada Tobacco Control Programs, Rick Hansen Foundation, Canadian Tobacco Control Research Initiative.[50][51][52]</w:t>
-      </w:r>
-    </w:p>
-    <w:p/>
-    <w:p>
-      <w:r>
-        <w:t>Each of these organizations uses a population-based health management framework called Life at Risk that combines epidemiological quantitative analysis with demographics, health agency operational research and economics to perform:</w:t>
-      </w:r>
-    </w:p>
-    <w:p/>
-    <w:p>
-      <w:r>
-        <w:t>Population Life Impacts Simulations: Measurement of the future potential impact of disease upon the population with respect to new disease cases, prevalence, premature death as well as potential years of life lost from disability and death;</w:t>
-      </w:r>
-    </w:p>
-    <w:p>
-      <w:proofErr w:type="spellStart"/>
-      <w:r>
-        <w:t>Labour</w:t>
-      </w:r>
-      <w:proofErr w:type="spellEnd"/>
-      <w:r>
-        <w:t xml:space="preserve"> Force Life Impacts Simulations: Measurement of the future potential impact of disease upon the </w:t>
-      </w:r>
-      <w:proofErr w:type="spellStart"/>
-      <w:r>
-        <w:t>labour</w:t>
-      </w:r>
-      <w:proofErr w:type="spellEnd"/>
-      <w:r>
-        <w:t xml:space="preserve"> force with respect to new disease cases, prevalence, premature death and potential years of life lost from disability and death;</w:t>
-      </w:r>
-    </w:p>
-    <w:p>
-      <w:r>
-        <w:t>Economic Impacts of Disease Simulations: Measurement of the future potential impact of disease upon private sector disposable income impacts (wages, corporate profits, private health care costs) and public sector disposable income impacts (personal income tax, corporate income tax, consumption taxes, publicly funded health care costs).</w:t>
-      </w:r>
-    </w:p>
-    <w:p>
-      <w:r>
-        <w:t>Applied field epidemiology</w:t>
-      </w:r>
-    </w:p>
-    <w:p>
-      <w:r>
-        <w:t>Applied epidemiology is the practice of using epidemiological methods to protect or improve the health of a population. Applied field epidemiology can include investigating communicable and non-communicable disease outbreaks, mortality and morbidity rates, and nutritional status, among other indicators of health, with the purpose of communicating the results to those who can implement appropriate policies or disease control measures.</w:t>
-      </w:r>
-    </w:p>
-    <w:p/>
-    <w:p>
-      <w:r>
-        <w:t>Humanitarian context</w:t>
-      </w:r>
-    </w:p>
-    <w:p>
-      <w:r>
-        <w:t>As the surveillance and reporting of diseases and other health factors become increasingly difficult in humanitarian crisis situations, the methodologies used to report the data are compromised. One study found that less than half (42.4%) of nutrition surveys sampled from humanitarian contexts correctly calculated the prevalence of malnutrition and only one-third (35.3%) of the surveys met the criteria for quality. Among the mortality surveys, only 3.2% met the criteria for quality. As nutritional status and mortality rates help indicate the severity of a crisis, the tracking and reporting of these health factors is crucial.</w:t>
-      </w:r>
-    </w:p>
-    <w:p/>
-    <w:p>
-      <w:r>
-        <w:lastRenderedPageBreak/>
-        <w:t>Vital registries are usually the most effective ways to collect data, but in humanitarian contexts these registries can be non-existent, unreliable, or inaccessible. As such, mortality is often inaccurately measured using either prospective demographic surveillance or retrospective mortality surveys. Prospective demographic surveillance requires much manpower and is difficult to implement in a spread-out population. Retrospective mortality surveys are prone to selection and reporting biases. Other methods are being developed, but are not common practice yet</w:t>
-      </w:r>
-      <w:proofErr w:type="gramStart"/>
-      <w:r>
-        <w:t>.[</w:t>
-      </w:r>
-      <w:proofErr w:type="gramEnd"/>
-      <w:r>
-        <w:t>53][54][55][56]</w:t>
-      </w:r>
-    </w:p>
-    <w:p/>
-    <w:p>
-      <w:r>
-        <w:t>Validity: precision and bias</w:t>
-      </w:r>
-    </w:p>
-    <w:p>
-      <w:r>
-        <w:t>Different fields in epidemiology have different levels of validity. One way to assess the validity of findings is the ratio of false-positives (claimed effects that are not correct) to false-negatives (studies which fail to support a true effect). To take the field of genetic epidemiology, candidate-gene studies produced over 100 false-positive findings for each false-negative. By contrast genome-wide association appear close to the reverse, with only one false positive for every 100 or more false-negatives.[57] This ratio has improved over time in genetic epidemiology as the field has adopted stringent criteria. By contrast, other epidemiological fields have not required such rigorous reporting and are much less reliable as a result</w:t>
-      </w:r>
-      <w:proofErr w:type="gramStart"/>
-      <w:r>
-        <w:t>.[</w:t>
-      </w:r>
-      <w:proofErr w:type="gramEnd"/>
-      <w:r>
-        <w:t>57]</w:t>
-      </w:r>
-    </w:p>
-    <w:p/>
-    <w:p>
-      <w:r>
-        <w:t>Random error</w:t>
-      </w:r>
-    </w:p>
-    <w:p>
-      <w:r>
-        <w:t>Random error is the result of fluctuations around a true value because of sampling variability. Random error is just that: random. It can occur during data collection, coding, transfer, or analysis. Examples of random error include: poorly worded questions, a misunderstanding in interpreting an individual answer from a particular respondent, or a typographical error during coding. Random error affects measurement in a transient, inconsistent manner and it is impossible to correct for random error.</w:t>
-      </w:r>
-    </w:p>
-    <w:p/>
-    <w:p>
-      <w:r>
-        <w:t>There is random error in all sampling procedures. This is called sampling error.</w:t>
-      </w:r>
-    </w:p>
-    <w:p/>
-    <w:p>
-      <w:r>
-        <w:t>Precision in epidemiological variables is a measure of random error. Precision is also inversely related to random error, so that to reduce random error is to increase precision. Confidence intervals are computed to demonstrate the precision of relative risk estimates. The narrower the confidence interval, the more precise the relative risk estimate.</w:t>
-      </w:r>
-    </w:p>
-    <w:p/>
-    <w:p>
-      <w:r>
-        <w:t>There are two basic ways to reduce random error in an epidemiological study. The first is to increase the sample size of the study. In other words, add more subjects to your study. The second is to reduce the variability in measurement in the study. This might be accomplished by using a more precise measuring device or by increasing the number of measurements.</w:t>
-      </w:r>
-    </w:p>
-    <w:p/>
-    <w:p>
-      <w:r>
-        <w:lastRenderedPageBreak/>
-        <w:t xml:space="preserve">Note, that if sample size or </w:t>
-      </w:r>
-      <w:proofErr w:type="gramStart"/>
-      <w:r>
-        <w:t>number of measurements are</w:t>
-      </w:r>
-      <w:proofErr w:type="gramEnd"/>
-      <w:r>
-        <w:t xml:space="preserve"> increased, or a more precise measuring tool is purchased, the costs of the study are usually increased. There is usually an uneasy balance between the need for adequate precision and the practical issue of study cost.</w:t>
-      </w:r>
-    </w:p>
-    <w:p/>
-    <w:p>
-      <w:r>
-        <w:t>Systematic error</w:t>
-      </w:r>
-    </w:p>
-    <w:p>
-      <w:r>
-        <w:t xml:space="preserve">A systematic error or bias occurs when there is a difference between the true value (in the population) and the observed value (in the study) from any cause other than sampling variability. An example of systematic error is if, unknown to you, the pulse oximeter you are using is set incorrectly and adds two points to the true value each time a measurement is taken. The measuring device could be precise but not accurate. Because the error happens in every instance, it is systematic. Conclusions you draw based on that data will still be incorrect. But the error can be reproduced in the future (e.g., by using the same </w:t>
-      </w:r>
-      <w:proofErr w:type="spellStart"/>
-      <w:r>
-        <w:t>mis</w:t>
-      </w:r>
-      <w:proofErr w:type="spellEnd"/>
-      <w:r>
-        <w:t>-set instrument).</w:t>
-      </w:r>
-    </w:p>
-    <w:p/>
-    <w:p>
-      <w:r>
-        <w:t>A mistake in coding that affects all responses for that particular question is another example of a systematic error.</w:t>
-      </w:r>
-    </w:p>
-    <w:p/>
-    <w:p>
-      <w:r>
-        <w:t>The validity of a study is dependent on the degree of systematic error. Validity is usually separated into two components:</w:t>
-      </w:r>
-    </w:p>
-    <w:p/>
-    <w:p>
-      <w:r>
-        <w:t>Internal validity is dependent on the amount of error in measurements, including exposure, disease, and the associations between these variables. Good internal validity implies a lack of error in measurement and suggests that inferences may be drawn at least as they pertain to the subjects under study.</w:t>
-      </w:r>
-    </w:p>
-    <w:p>
-      <w:r>
         <w:t>External validity pertains to the process of generalizing the findings of the study to the population from which the sample was drawn (or even beyond that population to a more universal statement). This requires an understanding of which conditions are relevant (or irrelevant) to the generalization. Internal validity is clearly a prerequisite for external validity.</w:t>
       </w:r>
     </w:p>
@@ -1820,7 +1320,6 @@
     </w:p>
     <w:p>
       <w:r>
-        <w:lastRenderedPageBreak/>
         <w:t>Information bias is bias arising from systematic error in the assessment of a variable</w:t>
       </w:r>
       <w:proofErr w:type="gramStart"/>
@@ -2515,33 +2014,13 @@
   <a:extraClrSchemeLst/>
   <a:extLst>
     <a:ext uri="{05A4C25C-085E-4340-85A3-A5531E510DB2}">
-      <thm15:themeFamily xmlns:thm15="http://schemas.microsoft.com/office/thememl/2012/main" xmlns="" name="Office Theme" id="{62F939B6-93AF-4DB8-9C6B-D6C7DFDC589F}" vid="{4A3C46E8-61CC-4603-A589-7422A47A8E4A}"/>
+      <thm15:themeFamily xmlns="" xmlns:thm15="http://schemas.microsoft.com/office/thememl/2012/main" name="Office Theme" id="{62F939B6-93AF-4DB8-9C6B-D6C7DFDC589F}" vid="{4A3C46E8-61CC-4603-A589-7422A47A8E4A}"/>
     </a:ext>
   </a:extLst>
 </a:theme>
 </file>
 
 <file path=customXml/item1.xml><?xml version="1.0" encoding="utf-8"?>
-<p:properties xmlns:p="http://schemas.microsoft.com/office/2006/metadata/properties" xmlns:xsi="http://www.w3.org/2001/XMLSchema-instance" xmlns:pc="http://schemas.microsoft.com/office/infopath/2007/PartnerControls">
-  <documentManagement>
-    <lcf76f155ced4ddcb4097134ff3c332f xmlns="7af7b87a-fbe6-46e3-bd09-8216481a98d5">
-      <Terms xmlns="http://schemas.microsoft.com/office/infopath/2007/PartnerControls"/>
-    </lcf76f155ced4ddcb4097134ff3c332f>
-    <TaxCatchAll xmlns="c98e6ef0-a3ce-4dc7-9aa7-fb64e60120b7" xsi:nil="true"/>
-  </documentManagement>
-</p:properties>
-</file>
-
-<file path=customXml/item2.xml><?xml version="1.0" encoding="utf-8"?>
-<?mso-contentType ?>
-<FormTemplates xmlns="http://schemas.microsoft.com/sharepoint/v3/contenttype/forms">
-  <Display>DocumentLibraryForm</Display>
-  <Edit>DocumentLibraryForm</Edit>
-  <New>DocumentLibraryForm</New>
-</FormTemplates>
-</file>
-
-<file path=customXml/item3.xml><?xml version="1.0" encoding="utf-8"?>
 <ct:contentTypeSchema xmlns:ct="http://schemas.microsoft.com/office/2006/metadata/contentType" xmlns:ma="http://schemas.microsoft.com/office/2006/metadata/properties/metaAttributes" ct:_="" ma:_="" ma:contentTypeName="Document" ma:contentTypeID="0x0101001CF7F646FF04E74998C8A180D21A950F" ma:contentTypeVersion="16" ma:contentTypeDescription="Create a new document." ma:contentTypeScope="" ma:versionID="b813c9aa71f350072fe4ddc8564ceb17">
   <xsd:schema xmlns:xsd="http://www.w3.org/2001/XMLSchema" xmlns:xs="http://www.w3.org/2001/XMLSchema" xmlns:p="http://schemas.microsoft.com/office/2006/metadata/properties" xmlns:ns2="7af7b87a-fbe6-46e3-bd09-8216481a98d5" xmlns:ns3="c98e6ef0-a3ce-4dc7-9aa7-fb64e60120b7" targetNamespace="http://schemas.microsoft.com/office/2006/metadata/properties" ma:root="true" ma:fieldsID="f3548cd8c41de0ccb437fab424602920" ns2:_="" ns3:_="">
     <xsd:import namespace="7af7b87a-fbe6-46e3-bd09-8216481a98d5"/>
@@ -2784,26 +2263,27 @@
 </ct:contentTypeSchema>
 </file>
 
-<file path=customXml/itemProps1.xml><?xml version="1.0" encoding="utf-8"?>
-<ds:datastoreItem xmlns:ds="http://schemas.openxmlformats.org/officeDocument/2006/customXml" ds:itemID="{B77CFA45-5EE8-422C-8F7E-FEA26E79D37C}">
-  <ds:schemaRefs>
-    <ds:schemaRef ds:uri="http://schemas.microsoft.com/office/2006/metadata/properties"/>
-    <ds:schemaRef ds:uri="http://schemas.microsoft.com/office/infopath/2007/PartnerControls"/>
-    <ds:schemaRef ds:uri="7af7b87a-fbe6-46e3-bd09-8216481a98d5"/>
-    <ds:schemaRef ds:uri="c98e6ef0-a3ce-4dc7-9aa7-fb64e60120b7"/>
-  </ds:schemaRefs>
-</ds:datastoreItem>
+<file path=customXml/item2.xml><?xml version="1.0" encoding="utf-8"?>
+<?mso-contentType ?>
+<FormTemplates xmlns="http://schemas.microsoft.com/sharepoint/v3/contenttype/forms">
+  <Display>DocumentLibraryForm</Display>
+  <Edit>DocumentLibraryForm</Edit>
+  <New>DocumentLibraryForm</New>
+</FormTemplates>
 </file>
 
-<file path=customXml/itemProps2.xml><?xml version="1.0" encoding="utf-8"?>
-<ds:datastoreItem xmlns:ds="http://schemas.openxmlformats.org/officeDocument/2006/customXml" ds:itemID="{AB048825-3DB7-408E-9718-2A96AD426F8E}">
-  <ds:schemaRefs>
-    <ds:schemaRef ds:uri="http://schemas.microsoft.com/sharepoint/v3/contenttype/forms"/>
-  </ds:schemaRefs>
-</ds:datastoreItem>
+<file path=customXml/item3.xml><?xml version="1.0" encoding="utf-8"?>
+<p:properties xmlns:p="http://schemas.microsoft.com/office/2006/metadata/properties" xmlns:xsi="http://www.w3.org/2001/XMLSchema-instance" xmlns:pc="http://schemas.microsoft.com/office/infopath/2007/PartnerControls">
+  <documentManagement>
+    <lcf76f155ced4ddcb4097134ff3c332f xmlns="7af7b87a-fbe6-46e3-bd09-8216481a98d5">
+      <Terms xmlns="http://schemas.microsoft.com/office/infopath/2007/PartnerControls"/>
+    </lcf76f155ced4ddcb4097134ff3c332f>
+    <TaxCatchAll xmlns="c98e6ef0-a3ce-4dc7-9aa7-fb64e60120b7" xsi:nil="true"/>
+  </documentManagement>
+</p:properties>
 </file>
 
-<file path=customXml/itemProps3.xml><?xml version="1.0" encoding="utf-8"?>
+<file path=customXml/itemProps1.xml><?xml version="1.0" encoding="utf-8"?>
 <ds:datastoreItem xmlns:ds="http://schemas.openxmlformats.org/officeDocument/2006/customXml" ds:itemID="{55CFE670-8679-4D6C-BBC6-63D89A8E9797}">
   <ds:schemaRefs>
     <ds:schemaRef ds:uri="http://schemas.microsoft.com/office/2006/metadata/contentType"/>
@@ -2820,4 +2300,23 @@
     <ds:schemaRef ds:uri="http://schemas.microsoft.com/internal/obd"/>
   </ds:schemaRefs>
 </ds:datastoreItem>
+</file>
+
+<file path=customXml/itemProps2.xml><?xml version="1.0" encoding="utf-8"?>
+<ds:datastoreItem xmlns:ds="http://schemas.openxmlformats.org/officeDocument/2006/customXml" ds:itemID="{AB048825-3DB7-408E-9718-2A96AD426F8E}">
+  <ds:schemaRefs>
+    <ds:schemaRef ds:uri="http://schemas.microsoft.com/sharepoint/v3/contenttype/forms"/>
+  </ds:schemaRefs>
+</ds:datastoreItem>
+</file>
+
+<file path=customXml/itemProps3.xml><?xml version="1.0" encoding="utf-8"?>
+<ds:datastoreItem xmlns:ds="http://schemas.openxmlformats.org/officeDocument/2006/customXml" ds:itemID="{B77CFA45-5EE8-422C-8F7E-FEA26E79D37C}">
+  <ds:schemaRefs>
+    <ds:schemaRef ds:uri="http://schemas.microsoft.com/office/2006/metadata/properties"/>
+    <ds:schemaRef ds:uri="http://schemas.microsoft.com/office/infopath/2007/PartnerControls"/>
+    <ds:schemaRef ds:uri="7af7b87a-fbe6-46e3-bd09-8216481a98d5"/>
+    <ds:schemaRef ds:uri="c98e6ef0-a3ce-4dc7-9aa7-fb64e60120b7"/>
+  </ds:schemaRefs>
+</ds:datastoreItem>
 </file>
</xml_diff>